<commit_message>
is the secret file getting uploaded?
</commit_message>
<xml_diff>
--- a/GIT and GIT Hub.docx
+++ b/GIT and GIT Hub.docx
@@ -1058,10 +1058,190 @@
         <w:t xml:space="preserve">The </w:t>
       </w:r>
       <w:r>
-        <w:t>first version is called the ‘master’ and later ones branches (if we branch)</w:t>
-      </w:r>
-    </w:p>
-    <w:p/>
+        <w:t xml:space="preserve">first version is called the ‘master’ and later </w:t>
+      </w:r>
+      <w:proofErr w:type="gramStart"/>
+      <w:r>
+        <w:t>ones</w:t>
+      </w:r>
+      <w:proofErr w:type="gramEnd"/>
+      <w:r>
+        <w:t xml:space="preserve"> branches (if we branch)</w:t>
+      </w:r>
+    </w:p>
+    <w:p>
+      <w:r>
+        <w:t>How to remove files from being tracked in git? And how to ignore upload for certain secret or sensitive files?</w:t>
+      </w:r>
+    </w:p>
+    <w:p>
+      <w:r>
+        <w:t xml:space="preserve">Create a hidden file </w:t>
+      </w:r>
+      <w:proofErr w:type="gramStart"/>
+      <w:r>
+        <w:t>called .</w:t>
+      </w:r>
+      <w:proofErr w:type="spellStart"/>
+      <w:r>
+        <w:t>gitignore</w:t>
+      </w:r>
+      <w:proofErr w:type="spellEnd"/>
+      <w:proofErr w:type="gramEnd"/>
+      <w:r>
+        <w:t xml:space="preserve"> (exact spelling) </w:t>
+      </w:r>
+      <w:r>
+        <w:rPr>
+          <w:rFonts w:ascii="Consolas" w:eastAsia="Times New Roman" w:hAnsi="Consolas" w:cs="Courier New"/>
+          <w:b/>
+          <w:bCs/>
+          <w:color w:val="24292E"/>
+          <w:sz w:val="21"/>
+          <w:szCs w:val="21"/>
+          <w:lang w:eastAsia="en-IN"/>
+        </w:rPr>
+        <w:t>touch .</w:t>
+      </w:r>
+      <w:proofErr w:type="spellStart"/>
+      <w:r>
+        <w:rPr>
+          <w:rFonts w:ascii="Consolas" w:eastAsia="Times New Roman" w:hAnsi="Consolas" w:cs="Courier New"/>
+          <w:b/>
+          <w:bCs/>
+          <w:color w:val="24292E"/>
+          <w:sz w:val="21"/>
+          <w:szCs w:val="21"/>
+          <w:lang w:eastAsia="en-IN"/>
+        </w:rPr>
+        <w:t>gitignore</w:t>
+      </w:r>
+      <w:proofErr w:type="spellEnd"/>
+    </w:p>
+    <w:p>
+      <w:r>
+        <w:t>How to remove files from tracking?</w:t>
+      </w:r>
+    </w:p>
+    <w:p>
+      <w:pPr>
+        <w:rPr>
+          <w:rFonts w:ascii="Consolas" w:eastAsia="Times New Roman" w:hAnsi="Consolas" w:cs="Courier New"/>
+          <w:b/>
+          <w:bCs/>
+          <w:color w:val="24292E"/>
+          <w:sz w:val="21"/>
+          <w:szCs w:val="21"/>
+          <w:lang w:eastAsia="en-IN"/>
+        </w:rPr>
+      </w:pPr>
+      <w:r>
+        <w:rPr>
+          <w:rFonts w:ascii="Consolas" w:eastAsia="Times New Roman" w:hAnsi="Consolas" w:cs="Courier New"/>
+          <w:b/>
+          <w:bCs/>
+          <w:color w:val="24292E"/>
+          <w:sz w:val="21"/>
+          <w:szCs w:val="21"/>
+          <w:lang w:eastAsia="en-IN"/>
+        </w:rPr>
+        <w:t xml:space="preserve">Git rm </w:t>
+      </w:r>
+      <w:r>
+        <w:rPr>
+          <w:rFonts w:ascii="Consolas" w:eastAsia="Times New Roman" w:hAnsi="Consolas" w:cs="Courier New"/>
+          <w:b/>
+          <w:bCs/>
+          <w:color w:val="24292E"/>
+          <w:sz w:val="21"/>
+          <w:szCs w:val="21"/>
+          <w:lang w:eastAsia="en-IN"/>
+        </w:rPr>
+        <w:t>--</w:t>
+      </w:r>
+      <w:r>
+        <w:rPr>
+          <w:rFonts w:ascii="Consolas" w:eastAsia="Times New Roman" w:hAnsi="Consolas" w:cs="Courier New"/>
+          <w:b/>
+          <w:bCs/>
+          <w:color w:val="24292E"/>
+          <w:sz w:val="21"/>
+          <w:szCs w:val="21"/>
+          <w:lang w:eastAsia="en-IN"/>
+        </w:rPr>
+        <w:t>cached -</w:t>
+      </w:r>
+      <w:proofErr w:type="gramStart"/>
+      <w:r>
+        <w:rPr>
+          <w:rFonts w:ascii="Consolas" w:eastAsia="Times New Roman" w:hAnsi="Consolas" w:cs="Courier New"/>
+          <w:b/>
+          <w:bCs/>
+          <w:color w:val="24292E"/>
+          <w:sz w:val="21"/>
+          <w:szCs w:val="21"/>
+          <w:lang w:eastAsia="en-IN"/>
+        </w:rPr>
+        <w:t>r .</w:t>
+      </w:r>
+      <w:proofErr w:type="gramEnd"/>
+      <w:r>
+        <w:rPr>
+          <w:rFonts w:ascii="Consolas" w:eastAsia="Times New Roman" w:hAnsi="Consolas" w:cs="Courier New"/>
+          <w:b/>
+          <w:bCs/>
+          <w:color w:val="24292E"/>
+          <w:sz w:val="21"/>
+          <w:szCs w:val="21"/>
+          <w:lang w:eastAsia="en-IN"/>
+        </w:rPr>
+        <w:t xml:space="preserve"> </w:t>
+      </w:r>
+      <w:r>
+        <w:t>the dot is for all files</w:t>
+      </w:r>
+      <w:r>
+        <w:rPr>
+          <w:rFonts w:ascii="Consolas" w:eastAsia="Times New Roman" w:hAnsi="Consolas" w:cs="Courier New"/>
+          <w:b/>
+          <w:bCs/>
+          <w:color w:val="24292E"/>
+          <w:sz w:val="21"/>
+          <w:szCs w:val="21"/>
+          <w:lang w:eastAsia="en-IN"/>
+        </w:rPr>
+        <w:t xml:space="preserve"> </w:t>
+      </w:r>
+    </w:p>
+    <w:p>
+      <w:r>
+        <w:t xml:space="preserve">To ignore files from upload simply add them to </w:t>
+      </w:r>
+      <w:proofErr w:type="gramStart"/>
+      <w:r>
+        <w:t>the .</w:t>
+      </w:r>
+      <w:proofErr w:type="spellStart"/>
+      <w:r>
+        <w:t>gitignore</w:t>
+      </w:r>
+      <w:proofErr w:type="spellEnd"/>
+      <w:proofErr w:type="gramEnd"/>
+      <w:r>
+        <w:t xml:space="preserve"> file</w:t>
+      </w:r>
+      <w:r>
+        <w:t xml:space="preserve"> . comments can be made by prefixing </w:t>
+      </w:r>
+      <w:proofErr w:type="gramStart"/>
+      <w:r>
+        <w:t># .</w:t>
+      </w:r>
+      <w:proofErr w:type="gramEnd"/>
+      <w:r>
+        <w:t xml:space="preserve"> Wild cards can be used e.g. *.txt</w:t>
+      </w:r>
+    </w:p>
     <w:p/>
     <w:p/>
     <w:sectPr>

</xml_diff>